<commit_message>
New card search filters and plumbing for Product pages
</commit_message>
<xml_diff>
--- a/Quinlan v1.docx
+++ b/Quinlan v1.docx
@@ -13583,34 +13583,6 @@
     </w:p>
     <w:p>
       <w:pPr>
-        <w:autoSpaceDE w:val="0"/>
-        <w:autoSpaceDN w:val="0"/>
-        <w:adjustRightInd w:val="0"/>
-        <w:spacing w:after="0" w:line="240" w:lineRule="auto"/>
-        <w:rPr>
-          <w:rFonts w:ascii="Consolas" w:hAnsi="Consolas" w:cs="Consolas"/>
-          <w:color w:val="000000"/>
-          <w:sz w:val="19"/>
-          <w:szCs w:val="19"/>
-        </w:rPr>
-      </w:pPr>
-    </w:p>
-    <w:p>
-      <w:pPr>
-        <w:autoSpaceDE w:val="0"/>
-        <w:autoSpaceDN w:val="0"/>
-        <w:adjustRightInd w:val="0"/>
-        <w:spacing w:after="0" w:line="240" w:lineRule="auto"/>
-        <w:rPr>
-          <w:rFonts w:ascii="Consolas" w:hAnsi="Consolas" w:cs="Consolas"/>
-          <w:color w:val="000000"/>
-          <w:sz w:val="19"/>
-          <w:szCs w:val="19"/>
-        </w:rPr>
-      </w:pPr>
-    </w:p>
-    <w:p>
-      <w:pPr>
         <w:rPr>
           <w:rFonts w:ascii="Consolas" w:hAnsi="Consolas" w:cs="Consolas"/>
           <w:color w:val="000000"/>
@@ -13751,7 +13723,25 @@
           <w:sz w:val="19"/>
           <w:szCs w:val="19"/>
         </w:rPr>
-        <w:t xml:space="preserve"> database context.  </w:t>
+        <w:t xml:space="preserve"> database context</w:t>
+      </w:r>
+      <w:r>
+        <w:rPr>
+          <w:rFonts w:ascii="Consolas" w:hAnsi="Consolas" w:cs="Consolas"/>
+          <w:color w:val="000000"/>
+          <w:sz w:val="19"/>
+          <w:szCs w:val="19"/>
+        </w:rPr>
+        <w:t xml:space="preserve"> which is injected into the service being tested</w:t>
+      </w:r>
+      <w:r>
+        <w:rPr>
+          <w:rFonts w:ascii="Consolas" w:hAnsi="Consolas" w:cs="Consolas"/>
+          <w:color w:val="000000"/>
+          <w:sz w:val="19"/>
+          <w:szCs w:val="19"/>
+        </w:rPr>
+        <w:t xml:space="preserve">.  </w:t>
       </w:r>
     </w:p>
     <w:p>
@@ -14963,6 +14953,7 @@
           <w:sz w:val="19"/>
           <w:szCs w:val="19"/>
         </w:rPr>
+        <w:lastRenderedPageBreak/>
         <w:t>MagazineServiceTests</w:t>
       </w:r>
       <w:proofErr w:type="spellEnd"/>
@@ -14993,7 +14984,6 @@
           <w:sz w:val="19"/>
           <w:szCs w:val="19"/>
         </w:rPr>
-        <w:lastRenderedPageBreak/>
         <w:t>PersonServiceTests</w:t>
       </w:r>
       <w:proofErr w:type="spellEnd"/>
@@ -16381,17 +16371,6 @@
           <w:color w:val="000000"/>
           <w:sz w:val="19"/>
           <w:szCs w:val="19"/>
-        </w:rPr>
-      </w:pPr>
-    </w:p>
-    <w:p>
-      <w:pPr>
-        <w:rPr>
-          <w:rFonts w:ascii="Consolas" w:hAnsi="Consolas" w:cs="Consolas"/>
-          <w:color w:val="000000"/>
-          <w:sz w:val="19"/>
-          <w:szCs w:val="19"/>
-          <w:u w:val="single"/>
         </w:rPr>
       </w:pPr>
     </w:p>

</xml_diff>

<commit_message>
Show/Hide items based on security
</commit_message>
<xml_diff>
--- a/Quinlan v1.docx
+++ b/Quinlan v1.docx
@@ -393,6 +393,28 @@
                 <w:szCs w:val="19"/>
               </w:rPr>
               <w:t>- ASP.Net Core</w:t>
+            </w:r>
+          </w:p>
+          <w:p>
+            <w:pPr>
+              <w:autoSpaceDE w:val="0"/>
+              <w:autoSpaceDN w:val="0"/>
+              <w:adjustRightInd w:val="0"/>
+              <w:rPr>
+                <w:rFonts w:ascii="Consolas" w:hAnsi="Consolas" w:cs="Consolas"/>
+                <w:color w:val="000000"/>
+                <w:sz w:val="19"/>
+                <w:szCs w:val="19"/>
+              </w:rPr>
+            </w:pPr>
+            <w:r>
+              <w:rPr>
+                <w:rFonts w:ascii="Consolas" w:hAnsi="Consolas" w:cs="Consolas"/>
+                <w:color w:val="000000"/>
+                <w:sz w:val="19"/>
+                <w:szCs w:val="19"/>
+              </w:rPr>
+              <w:t>- ASP.Net Identity</w:t>
             </w:r>
           </w:p>
           <w:p>

</xml_diff>